<commit_message>
Added some new repositories to the list
</commit_message>
<xml_diff>
--- a/SupplementaryMaterials/IndependentProjectPossibleDataSources.docx
+++ b/SupplementaryMaterials/IndependentProjectPossibleDataSources.docx
@@ -1,6 +1,6 @@
 
 <file path=word/document.xml><?xml version="1.0" encoding="utf-8"?>
-<w:document xmlns:wpc="http://schemas.microsoft.com/office/word/2010/wordprocessingCanvas" xmlns:cx="http://schemas.microsoft.com/office/drawing/2014/chartex" xmlns:cx1="http://schemas.microsoft.com/office/drawing/2015/9/8/chartex" xmlns:cx2="http://schemas.microsoft.com/office/drawing/2015/10/21/chartex" xmlns:cx3="http://schemas.microsoft.com/office/drawing/2016/5/9/chartex" xmlns:cx4="http://schemas.microsoft.com/office/drawing/2016/5/10/chartex" xmlns:cx5="http://schemas.microsoft.com/office/drawing/2016/5/11/chartex" xmlns:cx6="http://schemas.microsoft.com/office/drawing/2016/5/12/chartex" xmlns:cx7="http://schemas.microsoft.com/office/drawing/2016/5/13/chartex" xmlns:cx8="http://schemas.microsoft.com/office/drawing/2016/5/14/chartex" xmlns:mc="http://schemas.openxmlformats.org/markup-compatibility/2006" xmlns:aink="http://schemas.microsoft.com/office/drawing/2016/ink" xmlns:am3d="http://schemas.microsoft.com/office/drawing/2017/model3d" xmlns:o="urn:schemas-microsoft-com:office:office" xmlns:r="http://schemas.openxmlformats.org/officeDocument/2006/relationships" xmlns:m="http://schemas.openxmlformats.org/officeDocument/2006/math" xmlns:v="urn:schemas-microsoft-com:vml" xmlns:wp14="http://schemas.microsoft.com/office/word/2010/wordprocessingDrawing" xmlns:wp="http://schemas.openxmlformats.org/drawingml/2006/wordprocessingDrawing" xmlns:w10="urn:schemas-microsoft-com:office:word" xmlns:w="http://schemas.openxmlformats.org/wordprocessingml/2006/main" xmlns:w14="http://schemas.microsoft.com/office/word/2010/wordml" xmlns:w15="http://schemas.microsoft.com/office/word/2012/wordml" xmlns:w16cex="http://schemas.microsoft.com/office/word/2018/wordml/cex" xmlns:w16cid="http://schemas.microsoft.com/office/word/2016/wordml/cid" xmlns:w16="http://schemas.microsoft.com/office/word/2018/wordml" xmlns:w16sdtdh="http://schemas.microsoft.com/office/word/2020/wordml/sdtdatahash" xmlns:w16se="http://schemas.microsoft.com/office/word/2015/wordml/symex" xmlns:wpg="http://schemas.microsoft.com/office/word/2010/wordprocessingGroup" xmlns:wpi="http://schemas.microsoft.com/office/word/2010/wordprocessingInk" xmlns:wne="http://schemas.microsoft.com/office/word/2006/wordml" xmlns:wps="http://schemas.microsoft.com/office/word/2010/wordprocessingShape" mc:Ignorable="w14 w15 w16se w16cid w16 w16cex w16sdtdh wp14">
+<w:document xmlns:wpc="http://schemas.microsoft.com/office/word/2010/wordprocessingCanvas" xmlns:cx="http://schemas.microsoft.com/office/drawing/2014/chartex" xmlns:cx1="http://schemas.microsoft.com/office/drawing/2015/9/8/chartex" xmlns:cx2="http://schemas.microsoft.com/office/drawing/2015/10/21/chartex" xmlns:cx3="http://schemas.microsoft.com/office/drawing/2016/5/9/chartex" xmlns:cx4="http://schemas.microsoft.com/office/drawing/2016/5/10/chartex" xmlns:cx5="http://schemas.microsoft.com/office/drawing/2016/5/11/chartex" xmlns:cx6="http://schemas.microsoft.com/office/drawing/2016/5/12/chartex" xmlns:cx7="http://schemas.microsoft.com/office/drawing/2016/5/13/chartex" xmlns:cx8="http://schemas.microsoft.com/office/drawing/2016/5/14/chartex" xmlns:mc="http://schemas.openxmlformats.org/markup-compatibility/2006" xmlns:aink="http://schemas.microsoft.com/office/drawing/2016/ink" xmlns:am3d="http://schemas.microsoft.com/office/drawing/2017/model3d" xmlns:o="urn:schemas-microsoft-com:office:office" xmlns:oel="http://schemas.microsoft.com/office/2019/extlst" xmlns:r="http://schemas.openxmlformats.org/officeDocument/2006/relationships" xmlns:m="http://schemas.openxmlformats.org/officeDocument/2006/math" xmlns:v="urn:schemas-microsoft-com:vml" xmlns:wp14="http://schemas.microsoft.com/office/word/2010/wordprocessingDrawing" xmlns:wp="http://schemas.openxmlformats.org/drawingml/2006/wordprocessingDrawing" xmlns:w10="urn:schemas-microsoft-com:office:word" xmlns:w="http://schemas.openxmlformats.org/wordprocessingml/2006/main" xmlns:w14="http://schemas.microsoft.com/office/word/2010/wordml" xmlns:w15="http://schemas.microsoft.com/office/word/2012/wordml" xmlns:w16cex="http://schemas.microsoft.com/office/word/2018/wordml/cex" xmlns:w16cid="http://schemas.microsoft.com/office/word/2016/wordml/cid" xmlns:w16="http://schemas.microsoft.com/office/word/2018/wordml" xmlns:w16sdtdh="http://schemas.microsoft.com/office/word/2020/wordml/sdtdatahash" xmlns:w16se="http://schemas.microsoft.com/office/word/2015/wordml/symex" xmlns:wpg="http://schemas.microsoft.com/office/word/2010/wordprocessingGroup" xmlns:wpi="http://schemas.microsoft.com/office/word/2010/wordprocessingInk" xmlns:wne="http://schemas.microsoft.com/office/word/2006/wordml" xmlns:wps="http://schemas.microsoft.com/office/word/2010/wordprocessingShape" mc:Ignorable="w14 w15 w16se w16cid w16 w16cex w16sdtdh wp14">
   <w:body>
     <w:p>
       <w:pPr>
@@ -241,6 +241,231 @@
           <w:szCs w:val="24"/>
           <w:shd w:val="clear" w:color="auto" w:fill="FFFFFF"/>
         </w:rPr>
+        <w:t>Datasets for Recommender Systems</w:t>
+      </w:r>
+    </w:p>
+    <w:p>
+      <w:pPr>
+        <w:rPr>
+          <w:rFonts w:cstheme="minorHAnsi"/>
+          <w:bCs/>
+          <w:color w:val="252525"/>
+          <w:sz w:val="24"/>
+          <w:szCs w:val="24"/>
+          <w:shd w:val="clear" w:color="auto" w:fill="FFFFFF"/>
+        </w:rPr>
+      </w:pPr>
+      <w:r>
+        <w:rPr>
+          <w:rFonts w:cstheme="minorHAnsi"/>
+          <w:bCs/>
+          <w:color w:val="252525"/>
+          <w:sz w:val="24"/>
+          <w:szCs w:val="24"/>
+          <w:shd w:val="clear" w:color="auto" w:fill="FFFFFF"/>
+        </w:rPr>
+        <w:t xml:space="preserve">The  </w:t>
+      </w:r>
+      <w:hyperlink r:id="rId6" w:history="1">
+        <w:r>
+          <w:rPr>
+            <w:rStyle w:val="Hyperlink"/>
+            <w:rFonts w:cstheme="minorHAnsi"/>
+            <w:bCs/>
+            <w:sz w:val="24"/>
+            <w:szCs w:val="24"/>
+            <w:shd w:val="clear" w:color="auto" w:fill="FFFFFF"/>
+          </w:rPr>
+          <w:t>Recommender Systems and Personalized Datasets repository</w:t>
+        </w:r>
+      </w:hyperlink>
+      <w:r>
+        <w:rPr>
+          <w:rFonts w:cstheme="minorHAnsi"/>
+          <w:bCs/>
+          <w:color w:val="252525"/>
+          <w:sz w:val="24"/>
+          <w:szCs w:val="24"/>
+          <w:shd w:val="clear" w:color="auto" w:fill="FFFFFF"/>
+        </w:rPr>
+        <w:t xml:space="preserve"> from </w:t>
+      </w:r>
+      <w:r>
+        <w:rPr>
+          <w:rFonts w:cstheme="minorHAnsi"/>
+          <w:bCs/>
+          <w:color w:val="252525"/>
+          <w:sz w:val="24"/>
+          <w:szCs w:val="24"/>
+          <w:shd w:val="clear" w:color="auto" w:fill="FFFFFF"/>
+        </w:rPr>
+        <w:t>Julian McAuley</w:t>
+      </w:r>
+      <w:r>
+        <w:rPr>
+          <w:rFonts w:cstheme="minorHAnsi"/>
+          <w:bCs/>
+          <w:color w:val="252525"/>
+          <w:sz w:val="24"/>
+          <w:szCs w:val="24"/>
+          <w:shd w:val="clear" w:color="auto" w:fill="FFFFFF"/>
+        </w:rPr>
+        <w:t>,</w:t>
+      </w:r>
+      <w:r>
+        <w:rPr>
+          <w:rFonts w:cstheme="minorHAnsi"/>
+          <w:bCs/>
+          <w:color w:val="252525"/>
+          <w:sz w:val="24"/>
+          <w:szCs w:val="24"/>
+          <w:shd w:val="clear" w:color="auto" w:fill="FFFFFF"/>
+        </w:rPr>
+        <w:t xml:space="preserve"> of </w:t>
+      </w:r>
+      <w:r>
+        <w:rPr>
+          <w:rFonts w:cstheme="minorHAnsi"/>
+          <w:bCs/>
+          <w:color w:val="252525"/>
+          <w:sz w:val="24"/>
+          <w:szCs w:val="24"/>
+          <w:shd w:val="clear" w:color="auto" w:fill="FFFFFF"/>
+        </w:rPr>
+        <w:t>UCSD</w:t>
+      </w:r>
+      <w:r>
+        <w:rPr>
+          <w:rFonts w:cstheme="minorHAnsi"/>
+          <w:bCs/>
+          <w:color w:val="252525"/>
+          <w:sz w:val="24"/>
+          <w:szCs w:val="24"/>
+          <w:shd w:val="clear" w:color="auto" w:fill="FFFFFF"/>
+        </w:rPr>
+        <w:t>,</w:t>
+      </w:r>
+      <w:r>
+        <w:rPr>
+          <w:rFonts w:cstheme="minorHAnsi"/>
+          <w:bCs/>
+          <w:color w:val="252525"/>
+          <w:sz w:val="24"/>
+          <w:szCs w:val="24"/>
+          <w:shd w:val="clear" w:color="auto" w:fill="FFFFFF"/>
+        </w:rPr>
+        <w:t xml:space="preserve">  contains </w:t>
+      </w:r>
+      <w:r>
+        <w:rPr>
+          <w:rFonts w:cstheme="minorHAnsi"/>
+          <w:bCs/>
+          <w:color w:val="252525"/>
+          <w:sz w:val="24"/>
+          <w:szCs w:val="24"/>
+          <w:shd w:val="clear" w:color="auto" w:fill="FFFFFF"/>
+        </w:rPr>
+        <w:t xml:space="preserve">several dozen </w:t>
+      </w:r>
+      <w:r>
+        <w:rPr>
+          <w:rFonts w:cstheme="minorHAnsi"/>
+          <w:bCs/>
+          <w:color w:val="252525"/>
+          <w:sz w:val="24"/>
+          <w:szCs w:val="24"/>
+          <w:shd w:val="clear" w:color="auto" w:fill="FFFFFF"/>
+        </w:rPr>
+        <w:t>data</w:t>
+      </w:r>
+      <w:r>
+        <w:rPr>
+          <w:rFonts w:cstheme="minorHAnsi"/>
+          <w:bCs/>
+          <w:color w:val="252525"/>
+          <w:sz w:val="24"/>
+          <w:szCs w:val="24"/>
+          <w:shd w:val="clear" w:color="auto" w:fill="FFFFFF"/>
+        </w:rPr>
+        <w:t>sets</w:t>
+      </w:r>
+      <w:r>
+        <w:rPr>
+          <w:rFonts w:cstheme="minorHAnsi"/>
+          <w:bCs/>
+          <w:color w:val="252525"/>
+          <w:sz w:val="24"/>
+          <w:szCs w:val="24"/>
+          <w:shd w:val="clear" w:color="auto" w:fill="FFFFFF"/>
+        </w:rPr>
+        <w:t xml:space="preserve"> for recommenders, ranging from books to social media</w:t>
+      </w:r>
+      <w:r>
+        <w:rPr>
+          <w:rFonts w:cstheme="minorHAnsi"/>
+          <w:bCs/>
+          <w:color w:val="252525"/>
+          <w:sz w:val="24"/>
+          <w:szCs w:val="24"/>
+          <w:shd w:val="clear" w:color="auto" w:fill="FFFFFF"/>
+        </w:rPr>
+        <w:t>, entertainment</w:t>
+      </w:r>
+      <w:r>
+        <w:rPr>
+          <w:rFonts w:cstheme="minorHAnsi"/>
+          <w:bCs/>
+          <w:color w:val="252525"/>
+          <w:sz w:val="24"/>
+          <w:szCs w:val="24"/>
+          <w:shd w:val="clear" w:color="auto" w:fill="FFFFFF"/>
+        </w:rPr>
+        <w:t xml:space="preserve"> and </w:t>
+      </w:r>
+      <w:r>
+        <w:rPr>
+          <w:rFonts w:cstheme="minorHAnsi"/>
+          <w:bCs/>
+          <w:color w:val="252525"/>
+          <w:sz w:val="24"/>
+          <w:szCs w:val="24"/>
+          <w:shd w:val="clear" w:color="auto" w:fill="FFFFFF"/>
+        </w:rPr>
+        <w:t xml:space="preserve">commerce. </w:t>
+      </w:r>
+    </w:p>
+    <w:p>
+      <w:pPr>
+        <w:rPr>
+          <w:rFonts w:cstheme="minorHAnsi"/>
+          <w:b/>
+          <w:color w:val="252525"/>
+          <w:sz w:val="24"/>
+          <w:szCs w:val="24"/>
+          <w:shd w:val="clear" w:color="auto" w:fill="FFFFFF"/>
+        </w:rPr>
+      </w:pPr>
+    </w:p>
+    <w:p>
+      <w:pPr>
+        <w:rPr>
+          <w:rFonts w:cstheme="minorHAnsi"/>
+          <w:b/>
+          <w:color w:val="252525"/>
+          <w:sz w:val="24"/>
+          <w:szCs w:val="24"/>
+          <w:shd w:val="clear" w:color="auto" w:fill="FFFFFF"/>
+        </w:rPr>
+      </w:pPr>
+      <w:r>
+        <w:rPr>
+          <w:rFonts w:cstheme="minorHAnsi"/>
+          <w:b/>
+          <w:color w:val="252525"/>
+          <w:sz w:val="24"/>
+          <w:szCs w:val="24"/>
+          <w:shd w:val="clear" w:color="auto" w:fill="FFFFFF"/>
+        </w:rPr>
         <w:t>Networks and Social Media Datasets</w:t>
       </w:r>
     </w:p>
@@ -290,7 +515,7 @@
         </w:rPr>
         <w:t xml:space="preserve">, including social media, datasets in the </w:t>
       </w:r>
-      <w:hyperlink r:id="rId6" w:history="1">
+      <w:hyperlink r:id="rId7" w:history="1">
         <w:r>
           <w:rPr>
             <w:rStyle w:val="Hyperlink"/>
@@ -319,6 +544,65 @@
       <w:pPr>
         <w:rPr>
           <w:rFonts w:cstheme="minorHAnsi"/>
+          <w:bCs/>
+          <w:color w:val="252525"/>
+          <w:sz w:val="24"/>
+          <w:szCs w:val="24"/>
+          <w:shd w:val="clear" w:color="auto" w:fill="FFFFFF"/>
+        </w:rPr>
+      </w:pPr>
+    </w:p>
+    <w:p>
+      <w:pPr>
+        <w:rPr>
+          <w:rFonts w:cstheme="minorHAnsi"/>
+          <w:bCs/>
+          <w:color w:val="252525"/>
+          <w:sz w:val="24"/>
+          <w:szCs w:val="24"/>
+          <w:shd w:val="clear" w:color="auto" w:fill="FFFFFF"/>
+        </w:rPr>
+      </w:pPr>
+      <w:r>
+        <w:rPr>
+          <w:rFonts w:cstheme="minorHAnsi"/>
+          <w:bCs/>
+          <w:color w:val="252525"/>
+          <w:sz w:val="24"/>
+          <w:szCs w:val="24"/>
+          <w:shd w:val="clear" w:color="auto" w:fill="FFFFFF"/>
+        </w:rPr>
+        <w:t xml:space="preserve">The </w:t>
+      </w:r>
+      <w:hyperlink r:id="rId8" w:history="1">
+        <w:r>
+          <w:rPr>
+            <w:rStyle w:val="Hyperlink"/>
+            <w:rFonts w:cstheme="minorHAnsi"/>
+            <w:bCs/>
+            <w:sz w:val="24"/>
+            <w:szCs w:val="24"/>
+            <w:shd w:val="clear" w:color="auto" w:fill="FFFFFF"/>
+          </w:rPr>
+          <w:t>Network Data Repository</w:t>
+        </w:r>
+      </w:hyperlink>
+      <w:r>
+        <w:rPr>
+          <w:rFonts w:cstheme="minorHAnsi"/>
+          <w:bCs/>
+          <w:color w:val="252525"/>
+          <w:sz w:val="24"/>
+          <w:szCs w:val="24"/>
+          <w:shd w:val="clear" w:color="auto" w:fill="FFFFFF"/>
+        </w:rPr>
+        <w:t xml:space="preserve"> is another large repository containing hundreds of graph datasets covering many subjects from power grids, ecology, transportation, chemical interactions to social graphs.  </w:t>
+      </w:r>
+    </w:p>
+    <w:p>
+      <w:pPr>
+        <w:rPr>
+          <w:rFonts w:cstheme="minorHAnsi"/>
           <w:b/>
           <w:color w:val="252525"/>
           <w:sz w:val="24"/>
@@ -386,7 +670,7 @@
       <w:r>
         <w:t xml:space="preserve"> </w:t>
       </w:r>
-      <w:hyperlink r:id="rId7" w:history="1">
+      <w:hyperlink r:id="rId9" w:history="1">
         <w:r>
           <w:rPr>
             <w:rStyle w:val="Hyperlink"/>
@@ -518,6 +802,7 @@
           <w:szCs w:val="24"/>
           <w:shd w:val="clear" w:color="auto" w:fill="FFFFFF"/>
         </w:rPr>
+        <w:lastRenderedPageBreak/>
         <w:t>Urban Institute maintains a large</w:t>
       </w:r>
       <w:r>
@@ -531,7 +816,7 @@
         </w:rPr>
         <w:t xml:space="preserve"> collection of datasets focused on civil rights and economic development: </w:t>
       </w:r>
-      <w:hyperlink r:id="rId8" w:history="1">
+      <w:hyperlink r:id="rId10" w:history="1">
         <w:r>
           <w:rPr>
             <w:rStyle w:val="Hyperlink"/>
@@ -589,7 +874,7 @@
         </w:rPr>
         <w:t>European Values Survey: </w:t>
       </w:r>
-      <w:hyperlink r:id="rId9" w:tgtFrame="_blank" w:history="1">
+      <w:hyperlink r:id="rId11" w:tgtFrame="_blank" w:history="1">
         <w:r>
           <w:rPr>
             <w:rStyle w:val="Hyperlink"/>
@@ -623,7 +908,7 @@
         </w:rPr>
         <w:t xml:space="preserve">Harvard Law School International Relations and Human Rights Data Compilation:  </w:t>
       </w:r>
-      <w:hyperlink r:id="rId10" w:history="1">
+      <w:hyperlink r:id="rId12" w:history="1">
         <w:r>
           <w:rPr>
             <w:rStyle w:val="Hyperlink"/>
@@ -657,7 +942,7 @@
         </w:rPr>
         <w:t>Human Rights Protection Scores:  </w:t>
       </w:r>
-      <w:hyperlink r:id="rId11" w:history="1">
+      <w:hyperlink r:id="rId13" w:history="1">
         <w:r>
           <w:rPr>
             <w:rStyle w:val="Hyperlink"/>
@@ -691,7 +976,7 @@
         </w:rPr>
         <w:t>The All Minorities at Risk (AMAR) Project: </w:t>
       </w:r>
-      <w:hyperlink r:id="rId12" w:tgtFrame="_blank" w:history="1">
+      <w:hyperlink r:id="rId14" w:tgtFrame="_blank" w:history="1">
         <w:r>
           <w:rPr>
             <w:rStyle w:val="Hyperlink"/>
@@ -726,10 +1011,9 @@
           <w:sz w:val="24"/>
           <w:szCs w:val="24"/>
         </w:rPr>
-        <w:lastRenderedPageBreak/>
         <w:t>World Values Survey: </w:t>
       </w:r>
-      <w:hyperlink r:id="rId13" w:tgtFrame="_blank" w:history="1">
+      <w:hyperlink r:id="rId15" w:tgtFrame="_blank" w:history="1">
         <w:r>
           <w:rPr>
             <w:rStyle w:val="Hyperlink"/>
@@ -797,7 +1081,7 @@
       </w:r>
     </w:p>
     <w:p>
-      <w:hyperlink r:id="rId14" w:history="1">
+      <w:hyperlink r:id="rId16" w:history="1">
         <w:r>
           <w:rPr>
             <w:rStyle w:val="Hyperlink"/>
@@ -807,7 +1091,7 @@
       </w:hyperlink>
     </w:p>
     <w:p>
-      <w:hyperlink r:id="rId15" w:history="1">
+      <w:hyperlink r:id="rId17" w:history="1">
         <w:r>
           <w:rPr>
             <w:rStyle w:val="Hyperlink"/>
@@ -817,7 +1101,7 @@
       </w:hyperlink>
     </w:p>
     <w:p>
-      <w:hyperlink r:id="rId16" w:history="1">
+      <w:hyperlink r:id="rId18" w:history="1">
         <w:r>
           <w:rPr>
             <w:rStyle w:val="Hyperlink"/>
@@ -830,7 +1114,7 @@
       </w:r>
     </w:p>
     <w:p>
-      <w:hyperlink r:id="rId17" w:history="1">
+      <w:hyperlink r:id="rId19" w:history="1">
         <w:r>
           <w:rPr>
             <w:rStyle w:val="Hyperlink"/>
@@ -850,7 +1134,7 @@
           <w:shd w:val="clear" w:color="auto" w:fill="FFFFFF"/>
         </w:rPr>
       </w:pPr>
-      <w:hyperlink r:id="rId18" w:history="1">
+      <w:hyperlink r:id="rId20" w:history="1">
         <w:r>
           <w:rPr>
             <w:rStyle w:val="Hyperlink"/>
@@ -1016,7 +1300,7 @@
         </w:rPr>
         <w:t xml:space="preserve">was one of the ASA Bi-Annual Data Exposition choices. These data are large and complex and can be applied to several problems: </w:t>
       </w:r>
-      <w:hyperlink r:id="rId19" w:history="1">
+      <w:hyperlink r:id="rId21" w:history="1">
         <w:r>
           <w:rPr>
             <w:rStyle w:val="Hyperlink"/>
@@ -1073,6 +1357,7 @@
           <w:color w:val="252525"/>
           <w:shd w:val="clear" w:color="auto" w:fill="FFFFFF"/>
         </w:rPr>
+        <w:lastRenderedPageBreak/>
         <w:t xml:space="preserve">The ongoing pandemic has </w:t>
       </w:r>
       <w:proofErr w:type="spellStart"/>
@@ -1124,7 +1409,7 @@
         </w:rPr>
         <w:t xml:space="preserve">links to many other US and global data sets: </w:t>
       </w:r>
-      <w:hyperlink r:id="rId20" w:history="1">
+      <w:hyperlink r:id="rId22" w:history="1">
         <w:r>
           <w:rPr>
             <w:rStyle w:val="Hyperlink"/>
@@ -1340,7 +1625,7 @@
         </w:rPr>
         <w:t xml:space="preserve">: </w:t>
       </w:r>
-      <w:hyperlink r:id="rId21" w:history="1">
+      <w:hyperlink r:id="rId23" w:history="1">
         <w:r>
           <w:rPr>
             <w:rStyle w:val="Hyperlink"/>
@@ -1361,7 +1646,7 @@
 </file>
 
 <file path=word/numbering.xml><?xml version="1.0" encoding="utf-8"?>
-<w:numbering xmlns:wpc="http://schemas.microsoft.com/office/word/2010/wordprocessingCanvas" xmlns:cx="http://schemas.microsoft.com/office/drawing/2014/chartex" xmlns:cx1="http://schemas.microsoft.com/office/drawing/2015/9/8/chartex" xmlns:cx2="http://schemas.microsoft.com/office/drawing/2015/10/21/chartex" xmlns:cx3="http://schemas.microsoft.com/office/drawing/2016/5/9/chartex" xmlns:cx4="http://schemas.microsoft.com/office/drawing/2016/5/10/chartex" xmlns:cx5="http://schemas.microsoft.com/office/drawing/2016/5/11/chartex" xmlns:cx6="http://schemas.microsoft.com/office/drawing/2016/5/12/chartex" xmlns:cx7="http://schemas.microsoft.com/office/drawing/2016/5/13/chartex" xmlns:cx8="http://schemas.microsoft.com/office/drawing/2016/5/14/chartex" xmlns:mc="http://schemas.openxmlformats.org/markup-compatibility/2006" xmlns:aink="http://schemas.microsoft.com/office/drawing/2016/ink" xmlns:am3d="http://schemas.microsoft.com/office/drawing/2017/model3d" xmlns:o="urn:schemas-microsoft-com:office:office" xmlns:r="http://schemas.openxmlformats.org/officeDocument/2006/relationships" xmlns:m="http://schemas.openxmlformats.org/officeDocument/2006/math" xmlns:v="urn:schemas-microsoft-com:vml" xmlns:wp14="http://schemas.microsoft.com/office/word/2010/wordprocessingDrawing" xmlns:wp="http://schemas.openxmlformats.org/drawingml/2006/wordprocessingDrawing" xmlns:w10="urn:schemas-microsoft-com:office:word" xmlns:w="http://schemas.openxmlformats.org/wordprocessingml/2006/main" xmlns:w14="http://schemas.microsoft.com/office/word/2010/wordml" xmlns:w15="http://schemas.microsoft.com/office/word/2012/wordml" xmlns:w16cex="http://schemas.microsoft.com/office/word/2018/wordml/cex" xmlns:w16cid="http://schemas.microsoft.com/office/word/2016/wordml/cid" xmlns:w16="http://schemas.microsoft.com/office/word/2018/wordml" xmlns:w16sdtdh="http://schemas.microsoft.com/office/word/2020/wordml/sdtdatahash" xmlns:w16se="http://schemas.microsoft.com/office/word/2015/wordml/symex" xmlns:wpg="http://schemas.microsoft.com/office/word/2010/wordprocessingGroup" xmlns:wpi="http://schemas.microsoft.com/office/word/2010/wordprocessingInk" xmlns:wne="http://schemas.microsoft.com/office/word/2006/wordml" xmlns:wps="http://schemas.microsoft.com/office/word/2010/wordprocessingShape" mc:Ignorable="w14 w15 w16se w16cid w16 w16cex w16sdtdh wp14">
+<w:numbering xmlns:wpc="http://schemas.microsoft.com/office/word/2010/wordprocessingCanvas" xmlns:cx="http://schemas.microsoft.com/office/drawing/2014/chartex" xmlns:cx1="http://schemas.microsoft.com/office/drawing/2015/9/8/chartex" xmlns:cx2="http://schemas.microsoft.com/office/drawing/2015/10/21/chartex" xmlns:cx3="http://schemas.microsoft.com/office/drawing/2016/5/9/chartex" xmlns:cx4="http://schemas.microsoft.com/office/drawing/2016/5/10/chartex" xmlns:cx5="http://schemas.microsoft.com/office/drawing/2016/5/11/chartex" xmlns:cx6="http://schemas.microsoft.com/office/drawing/2016/5/12/chartex" xmlns:cx7="http://schemas.microsoft.com/office/drawing/2016/5/13/chartex" xmlns:cx8="http://schemas.microsoft.com/office/drawing/2016/5/14/chartex" xmlns:mc="http://schemas.openxmlformats.org/markup-compatibility/2006" xmlns:aink="http://schemas.microsoft.com/office/drawing/2016/ink" xmlns:am3d="http://schemas.microsoft.com/office/drawing/2017/model3d" xmlns:o="urn:schemas-microsoft-com:office:office" xmlns:oel="http://schemas.microsoft.com/office/2019/extlst" xmlns:r="http://schemas.openxmlformats.org/officeDocument/2006/relationships" xmlns:m="http://schemas.openxmlformats.org/officeDocument/2006/math" xmlns:v="urn:schemas-microsoft-com:vml" xmlns:wp14="http://schemas.microsoft.com/office/word/2010/wordprocessingDrawing" xmlns:wp="http://schemas.openxmlformats.org/drawingml/2006/wordprocessingDrawing" xmlns:w10="urn:schemas-microsoft-com:office:word" xmlns:w="http://schemas.openxmlformats.org/wordprocessingml/2006/main" xmlns:w14="http://schemas.microsoft.com/office/word/2010/wordml" xmlns:w15="http://schemas.microsoft.com/office/word/2012/wordml" xmlns:w16cex="http://schemas.microsoft.com/office/word/2018/wordml/cex" xmlns:w16cid="http://schemas.microsoft.com/office/word/2016/wordml/cid" xmlns:w16="http://schemas.microsoft.com/office/word/2018/wordml" xmlns:w16sdtdh="http://schemas.microsoft.com/office/word/2020/wordml/sdtdatahash" xmlns:w16se="http://schemas.microsoft.com/office/word/2015/wordml/symex" xmlns:wpg="http://schemas.microsoft.com/office/word/2010/wordprocessingGroup" xmlns:wpi="http://schemas.microsoft.com/office/word/2010/wordprocessingInk" xmlns:wne="http://schemas.microsoft.com/office/word/2006/wordml" xmlns:wps="http://schemas.microsoft.com/office/word/2010/wordprocessingShape" mc:Ignorable="w14 w15 w16se w16cid w16 w16cex w16sdtdh wp14">
   <w:abstractNum w:abstractNumId="0" w15:restartNumberingAfterBreak="0">
     <w:nsid w:val="6C653A29"/>
     <w:multiLevelType w:val="hybridMultilevel"/>
@@ -1475,7 +1760,7 @@
       </w:rPr>
     </w:lvl>
   </w:abstractNum>
-  <w:num w:numId="1">
+  <w:num w:numId="1" w16cid:durableId="59334630">
     <w:abstractNumId w:val="0"/>
   </w:num>
 </w:numbering>

</xml_diff>